<commit_message>
without conclusion and reference
</commit_message>
<xml_diff>
--- a/AAM_template.docx
+++ b/AAM_template.docx
@@ -1372,7 +1372,7 @@
           <v:shape id="_x0000_i1025" type="#_x0000_t75" style="width:168.4pt;height:1.9pt" o:ole="">
             <v:imagedata r:id="rId13" o:title=""/>
           </v:shape>
-          <o:OLEObject Type="Embed" ProgID="Word.Picture.8" ShapeID="_x0000_i1025" DrawAspect="Content" ObjectID="_1571691886" r:id="rId14"/>
+          <o:OLEObject Type="Embed" ProgID="Word.Picture.8" ShapeID="_x0000_i1025" DrawAspect="Content" ObjectID="_1571772754" r:id="rId14"/>
         </w:object>
       </w:r>
     </w:p>
@@ -3170,7 +3170,6 @@
         <w:spacing w:line="320" w:lineRule="exact"/>
         <w:ind w:leftChars="300" w:left="600" w:firstLineChars="200" w:firstLine="400"/>
         <w:rPr>
-          <w:rFonts w:hint="eastAsia"/>
           <w:lang w:eastAsia="zh-CN"/>
         </w:rPr>
       </w:pPr>
@@ -3386,7 +3385,6 @@
         <w:pStyle w:val="aa"/>
         <w:jc w:val="center"/>
         <w:rPr>
-          <w:rFonts w:hint="eastAsia"/>
           <w:lang w:eastAsia="zh-CN"/>
         </w:rPr>
       </w:pPr>
@@ -3631,7 +3629,6 @@
         <w:spacing w:line="320" w:lineRule="exact"/>
         <w:ind w:leftChars="300" w:left="600" w:firstLineChars="200" w:firstLine="400"/>
         <w:rPr>
-          <w:rFonts w:hint="eastAsia"/>
           <w:lang w:eastAsia="zh-CN"/>
         </w:rPr>
       </w:pPr>
@@ -3777,7 +3774,6 @@
       <w:pPr>
         <w:jc w:val="center"/>
         <w:rPr>
-          <w:rFonts w:hint="eastAsia"/>
           <w:lang w:eastAsia="zh-CN"/>
         </w:rPr>
       </w:pPr>
@@ -3839,7 +3835,6 @@
         <w:spacing w:line="320" w:lineRule="exact"/>
         <w:ind w:leftChars="300" w:left="600" w:firstLineChars="200" w:firstLine="400"/>
         <w:rPr>
-          <w:rFonts w:hint="eastAsia"/>
           <w:lang w:eastAsia="zh-CN"/>
         </w:rPr>
       </w:pPr>
@@ -3963,7 +3958,6 @@
         <w:keepNext/>
         <w:jc w:val="center"/>
         <w:rPr>
-          <w:rFonts w:hint="eastAsia"/>
           <w:lang w:eastAsia="zh-CN"/>
         </w:rPr>
       </w:pPr>
@@ -4446,7 +4440,6 @@
         <w:spacing w:line="320" w:lineRule="exact"/>
         <w:ind w:leftChars="300" w:left="600" w:firstLineChars="200" w:firstLine="400"/>
         <w:rPr>
-          <w:rFonts w:hint="eastAsia"/>
           <w:lang w:eastAsia="zh-CN"/>
         </w:rPr>
       </w:pPr>
@@ -4564,7 +4557,6 @@
         <w:spacing w:line="320" w:lineRule="exact"/>
         <w:ind w:leftChars="300" w:left="600" w:firstLineChars="200" w:firstLine="400"/>
         <w:rPr>
-          <w:rFonts w:hint="eastAsia"/>
           <w:lang w:eastAsia="zh-CN"/>
         </w:rPr>
       </w:pPr>
@@ -4684,7 +4676,6 @@
         <w:spacing w:line="320" w:lineRule="exact"/>
         <w:ind w:leftChars="300" w:left="600" w:firstLineChars="200" w:firstLine="400"/>
         <w:rPr>
-          <w:rFonts w:hint="eastAsia"/>
           <w:lang w:eastAsia="zh-CN"/>
         </w:rPr>
       </w:pPr>
@@ -4863,7 +4854,7 @@
         <w:spacing w:beforeLines="50" w:before="120" w:afterLines="50" w:after="120" w:line="320" w:lineRule="exact"/>
         <w:ind w:leftChars="300" w:left="600"/>
         <w:rPr>
-          <w:rFonts w:eastAsia="黑体" w:hint="eastAsia"/>
+          <w:rFonts w:eastAsia="黑体"/>
           <w:b/>
           <w:color w:val="943634" w:themeColor="accent2" w:themeShade="BF"/>
           <w:sz w:val="22"/>
@@ -5283,7 +5274,6 @@
         <w:spacing w:line="320" w:lineRule="exact"/>
         <w:ind w:leftChars="300" w:left="600" w:firstLineChars="200" w:firstLine="400"/>
         <w:rPr>
-          <w:rFonts w:hint="eastAsia"/>
           <w:lang w:eastAsia="zh-CN"/>
         </w:rPr>
       </w:pPr>
@@ -5433,7 +5423,6 @@
       <w:pPr>
         <w:jc w:val="center"/>
         <w:rPr>
-          <w:rFonts w:hint="eastAsia"/>
           <w:lang w:eastAsia="zh-CN"/>
         </w:rPr>
       </w:pPr>
@@ -5633,7 +5622,6 @@
         <w:spacing w:line="320" w:lineRule="exact"/>
         <w:ind w:leftChars="300" w:left="600" w:firstLineChars="200" w:firstLine="400"/>
         <w:rPr>
-          <w:rFonts w:hint="eastAsia"/>
           <w:lang w:eastAsia="zh-CN"/>
         </w:rPr>
       </w:pPr>
@@ -5653,7 +5641,6 @@
         <w:spacing w:line="320" w:lineRule="exact"/>
         <w:ind w:leftChars="300" w:left="600" w:firstLineChars="200" w:firstLine="400"/>
         <w:rPr>
-          <w:rFonts w:hint="eastAsia"/>
           <w:lang w:eastAsia="zh-CN"/>
         </w:rPr>
       </w:pPr>
@@ -5676,7 +5663,49 @@
           <w:rFonts w:hint="eastAsia"/>
           <w:lang w:eastAsia="zh-CN"/>
         </w:rPr>
-        <w:t>再优化添加的自由边界点需要先被移除，因为其上没有位移量的描述。这样可以在恢复物体边界一致性的同时，减少物体周围三角形的数量，一定程度上降低计算量。</w:t>
+        <w:t>再优化添加的自由边界点需要先被移除，</w:t>
+      </w:r>
+      <w:r>
+        <w:rPr>
+          <w:rFonts w:hint="eastAsia"/>
+          <w:lang w:eastAsia="zh-CN"/>
+        </w:rPr>
+        <w:t>这是</w:t>
+      </w:r>
+      <w:r>
+        <w:rPr>
+          <w:rFonts w:hint="eastAsia"/>
+          <w:lang w:eastAsia="zh-CN"/>
+        </w:rPr>
+        <w:t>因为</w:t>
+      </w:r>
+      <w:r>
+        <w:rPr>
+          <w:rFonts w:hint="eastAsia"/>
+          <w:lang w:eastAsia="zh-CN"/>
+        </w:rPr>
+        <w:t>这些自由边界点</w:t>
+      </w:r>
+      <w:r>
+        <w:rPr>
+          <w:rFonts w:hint="eastAsia"/>
+          <w:lang w:eastAsia="zh-CN"/>
+        </w:rPr>
+        <w:t>上没有位移量的描述</w:t>
+      </w:r>
+      <w:r>
+        <w:rPr>
+          <w:rFonts w:hint="eastAsia"/>
+          <w:lang w:eastAsia="zh-CN"/>
+        </w:rPr>
+        <w:t>，除非通过对强制点的位移量进行插值来求解这些自由边界点的位移量，但这样的计算代价大于所能取得的好处，故舍弃</w:t>
+      </w:r>
+      <w:r>
+        <w:rPr>
+          <w:rFonts w:hint="eastAsia"/>
+          <w:lang w:eastAsia="zh-CN"/>
+        </w:rPr>
+        <w:t>。这样可以在恢复物体边界一致性的同时，减少物体周围三角形的数量，一定程度上降低计算量。</w:t>
       </w:r>
     </w:p>
     <w:p>
@@ -5726,21 +5755,85 @@
           <w:rFonts w:hint="eastAsia"/>
           <w:lang w:eastAsia="zh-CN"/>
         </w:rPr>
-        <w:t>个方向都扩大一些。然后只需要对全局点列表循环一次，移除矩形内部所有的非边界点，就可以去除所有的冲突点。然而，仅仅移除所有冲突点并不能让边界无阻碍地移动打终止位置，因为有可能还有冲突边留存，如图</w:t>
-      </w:r>
-      <w:r>
-        <w:rPr>
-          <w:rFonts w:hint="eastAsia"/>
-          <w:lang w:eastAsia="zh-CN"/>
-        </w:rPr>
-        <w:t>\ref{collision edge}</w:t>
-      </w:r>
-      <w:r>
-        <w:rPr>
-          <w:rFonts w:hint="eastAsia"/>
-          <w:lang w:eastAsia="zh-CN"/>
-        </w:rPr>
-        <w:t>所示。</w:t>
+        <w:t>个方向都扩大一些。然后只需要对全局点列表循环一次，移除矩形内部所有的非边界点，就可以</w:t>
+      </w:r>
+      <w:r>
+        <w:rPr>
+          <w:rFonts w:hint="eastAsia"/>
+          <w:lang w:eastAsia="zh-CN"/>
+        </w:rPr>
+        <w:lastRenderedPageBreak/>
+        <w:t>去除所有的冲突点。然而，仅仅移除所有冲突点并不能让边界无阻碍地移动打终止位置，因为有可能还有冲突边留存，如图</w:t>
+      </w:r>
+      <w:r>
+        <w:rPr>
+          <w:rFonts w:hint="eastAsia"/>
+          <w:lang w:eastAsia="zh-CN"/>
+        </w:rPr>
+        <w:t>4</w:t>
+      </w:r>
+      <w:r>
+        <w:rPr>
+          <w:rFonts w:hint="eastAsia"/>
+          <w:lang w:eastAsia="zh-CN"/>
+        </w:rPr>
+        <w:t>，</w:t>
+      </w:r>
+      <w:r>
+        <w:rPr>
+          <w:rFonts w:hint="eastAsia"/>
+          <w:lang w:eastAsia="zh-CN"/>
+        </w:rPr>
+        <w:t>5</w:t>
+      </w:r>
+      <w:r>
+        <w:rPr>
+          <w:rFonts w:hint="eastAsia"/>
+          <w:lang w:eastAsia="zh-CN"/>
+        </w:rPr>
+        <w:t>所示</w:t>
+      </w:r>
+      <w:r>
+        <w:rPr>
+          <w:rFonts w:hint="eastAsia"/>
+          <w:lang w:eastAsia="zh-CN"/>
+        </w:rPr>
+        <w:t>，左下方三角形向右平移，图</w:t>
+      </w:r>
+      <w:r>
+        <w:rPr>
+          <w:rFonts w:hint="eastAsia"/>
+          <w:lang w:eastAsia="zh-CN"/>
+        </w:rPr>
+        <w:t>4</w:t>
+      </w:r>
+      <w:r>
+        <w:rPr>
+          <w:rFonts w:hint="eastAsia"/>
+          <w:lang w:eastAsia="zh-CN"/>
+        </w:rPr>
+        <w:t>中的情形会导致网格穿透，而通过将冲突边进行一次边翻转，则可以如图</w:t>
+      </w:r>
+      <w:r>
+        <w:rPr>
+          <w:rFonts w:hint="eastAsia"/>
+          <w:lang w:eastAsia="zh-CN"/>
+        </w:rPr>
+        <w:t>5</w:t>
+      </w:r>
+      <w:r>
+        <w:rPr>
+          <w:rFonts w:hint="eastAsia"/>
+          <w:lang w:eastAsia="zh-CN"/>
+        </w:rPr>
+        <w:t>中那样顺畅的移动目标三角形</w:t>
+      </w:r>
+      <w:r>
+        <w:rPr>
+          <w:rFonts w:hint="eastAsia"/>
+          <w:lang w:eastAsia="zh-CN"/>
+        </w:rPr>
+        <w:t>。</w:t>
       </w:r>
       <w:proofErr w:type="gramStart"/>
       <w:r>
@@ -5772,8 +5865,372 @@
           <w:rFonts w:hint="eastAsia"/>
           <w:lang w:eastAsia="zh-CN"/>
         </w:rPr>
-        <w:lastRenderedPageBreak/>
         <w:t>距离待移动点从近到远的顺序进行边翻转，这样将这些边的一端成为待移动点，从而不再成为边界点移动的阻碍。</w:t>
+      </w:r>
+    </w:p>
+    <w:p>
+      <w:pPr>
+        <w:keepNext/>
+        <w:jc w:val="center"/>
+        <w:rPr>
+          <w:lang w:eastAsia="zh-CN"/>
+        </w:rPr>
+      </w:pPr>
+      <w:r>
+        <w:rPr>
+          <w:noProof/>
+          <w:lang w:eastAsia="zh-CN"/>
+        </w:rPr>
+        <w:drawing>
+          <wp:inline distT="0" distB="0" distL="0" distR="0" wp14:anchorId="20695DE8" wp14:editId="0544422F">
+            <wp:extent cx="1975610" cy="1800000"/>
+            <wp:effectExtent l="0" t="0" r="0" b="0"/>
+            <wp:docPr id="3" name="图片 3"/>
+            <wp:cNvGraphicFramePr>
+              <a:graphicFrameLocks xmlns:a="http://schemas.openxmlformats.org/drawingml/2006/main" noChangeAspect="1"/>
+            </wp:cNvGraphicFramePr>
+            <a:graphic xmlns:a="http://schemas.openxmlformats.org/drawingml/2006/main">
+              <a:graphicData uri="http://schemas.openxmlformats.org/drawingml/2006/picture">
+                <pic:pic xmlns:pic="http://schemas.openxmlformats.org/drawingml/2006/picture">
+                  <pic:nvPicPr>
+                    <pic:cNvPr id="0" name="collision edge.png"/>
+                    <pic:cNvPicPr/>
+                  </pic:nvPicPr>
+                  <pic:blipFill>
+                    <a:blip r:embed="rId23">
+                      <a:extLst>
+                        <a:ext uri="{28A0092B-C50C-407E-A947-70E740481C1C}">
+                          <a14:useLocalDpi xmlns:a14="http://schemas.microsoft.com/office/drawing/2010/main" val="0"/>
+                        </a:ext>
+                      </a:extLst>
+                    </a:blip>
+                    <a:stretch>
+                      <a:fillRect/>
+                    </a:stretch>
+                  </pic:blipFill>
+                  <pic:spPr>
+                    <a:xfrm>
+                      <a:off x="0" y="0"/>
+                      <a:ext cx="1975610" cy="1800000"/>
+                    </a:xfrm>
+                    <a:prstGeom prst="rect">
+                      <a:avLst/>
+                    </a:prstGeom>
+                  </pic:spPr>
+                </pic:pic>
+              </a:graphicData>
+            </a:graphic>
+          </wp:inline>
+        </w:drawing>
+      </w:r>
+      <w:r>
+        <w:rPr>
+          <w:rFonts w:hint="eastAsia"/>
+          <w:lang w:eastAsia="zh-CN"/>
+        </w:rPr>
+        <w:t xml:space="preserve">      </w:t>
+      </w:r>
+      <w:r>
+        <w:rPr>
+          <w:noProof/>
+          <w:lang w:eastAsia="zh-CN"/>
+        </w:rPr>
+        <w:drawing>
+          <wp:inline distT="0" distB="0" distL="0" distR="0" wp14:anchorId="26ABC1B1" wp14:editId="26327B1E">
+            <wp:extent cx="1975610" cy="1800000"/>
+            <wp:effectExtent l="0" t="0" r="0" b="0"/>
+            <wp:docPr id="4" name="图片 4"/>
+            <wp:cNvGraphicFramePr>
+              <a:graphicFrameLocks xmlns:a="http://schemas.openxmlformats.org/drawingml/2006/main" noChangeAspect="1"/>
+            </wp:cNvGraphicFramePr>
+            <a:graphic xmlns:a="http://schemas.openxmlformats.org/drawingml/2006/main">
+              <a:graphicData uri="http://schemas.openxmlformats.org/drawingml/2006/picture">
+                <pic:pic xmlns:pic="http://schemas.openxmlformats.org/drawingml/2006/picture">
+                  <pic:nvPicPr>
+                    <pic:cNvPr id="0" name="collision edge2.png"/>
+                    <pic:cNvPicPr/>
+                  </pic:nvPicPr>
+                  <pic:blipFill>
+                    <a:blip r:embed="rId24">
+                      <a:extLst>
+                        <a:ext uri="{28A0092B-C50C-407E-A947-70E740481C1C}">
+                          <a14:useLocalDpi xmlns:a14="http://schemas.microsoft.com/office/drawing/2010/main" val="0"/>
+                        </a:ext>
+                      </a:extLst>
+                    </a:blip>
+                    <a:stretch>
+                      <a:fillRect/>
+                    </a:stretch>
+                  </pic:blipFill>
+                  <pic:spPr>
+                    <a:xfrm>
+                      <a:off x="0" y="0"/>
+                      <a:ext cx="1975610" cy="1800000"/>
+                    </a:xfrm>
+                    <a:prstGeom prst="rect">
+                      <a:avLst/>
+                    </a:prstGeom>
+                  </pic:spPr>
+                </pic:pic>
+              </a:graphicData>
+            </a:graphic>
+          </wp:inline>
+        </w:drawing>
+      </w:r>
+    </w:p>
+    <w:p>
+      <w:pPr>
+        <w:pStyle w:val="aa"/>
+        <w:jc w:val="center"/>
+        <w:rPr>
+          <w:rFonts w:hint="eastAsia"/>
+          <w:lang w:eastAsia="zh-CN"/>
+        </w:rPr>
+      </w:pPr>
+      <w:r>
+        <w:rPr>
+          <w:rFonts w:hint="eastAsia"/>
+          <w:lang w:eastAsia="zh-CN"/>
+        </w:rPr>
+        <w:t>图</w:t>
+      </w:r>
+      <w:r>
+        <w:rPr>
+          <w:rFonts w:hint="eastAsia"/>
+          <w:lang w:eastAsia="zh-CN"/>
+        </w:rPr>
+        <w:t xml:space="preserve"> </w:t>
+      </w:r>
+      <w:r>
+        <w:fldChar w:fldCharType="begin"/>
+      </w:r>
+      <w:r>
+        <w:rPr>
+          <w:lang w:eastAsia="zh-CN"/>
+        </w:rPr>
+        <w:instrText xml:space="preserve"> </w:instrText>
+      </w:r>
+      <w:r>
+        <w:rPr>
+          <w:rFonts w:hint="eastAsia"/>
+          <w:lang w:eastAsia="zh-CN"/>
+        </w:rPr>
+        <w:instrText xml:space="preserve">SEQ </w:instrText>
+      </w:r>
+      <w:r>
+        <w:rPr>
+          <w:rFonts w:hint="eastAsia"/>
+          <w:lang w:eastAsia="zh-CN"/>
+        </w:rPr>
+        <w:instrText>图</w:instrText>
+      </w:r>
+      <w:r>
+        <w:rPr>
+          <w:rFonts w:hint="eastAsia"/>
+          <w:lang w:eastAsia="zh-CN"/>
+        </w:rPr>
+        <w:instrText xml:space="preserve"> \* ARABIC</w:instrText>
+      </w:r>
+      <w:r>
+        <w:rPr>
+          <w:lang w:eastAsia="zh-CN"/>
+        </w:rPr>
+        <w:instrText xml:space="preserve"> </w:instrText>
+      </w:r>
+      <w:r>
+        <w:fldChar w:fldCharType="separate"/>
+      </w:r>
+      <w:r>
+        <w:rPr>
+          <w:noProof/>
+          <w:lang w:eastAsia="zh-CN"/>
+        </w:rPr>
+        <w:t>4</w:t>
+      </w:r>
+      <w:r>
+        <w:fldChar w:fldCharType="end"/>
+      </w:r>
+    </w:p>
+    <w:p>
+      <w:pPr>
+        <w:keepNext/>
+        <w:jc w:val="center"/>
+        <w:rPr>
+          <w:lang w:val="tr-TR" w:eastAsia="zh-CN"/>
+        </w:rPr>
+      </w:pPr>
+      <w:r>
+        <w:rPr>
+          <w:noProof/>
+          <w:lang w:eastAsia="zh-CN"/>
+        </w:rPr>
+        <w:drawing>
+          <wp:inline distT="0" distB="0" distL="0" distR="0" wp14:anchorId="5C097BA2" wp14:editId="72D8D023">
+            <wp:extent cx="1975610" cy="1800000"/>
+            <wp:effectExtent l="0" t="0" r="0" b="0"/>
+            <wp:docPr id="5" name="图片 5"/>
+            <wp:cNvGraphicFramePr>
+              <a:graphicFrameLocks xmlns:a="http://schemas.openxmlformats.org/drawingml/2006/main" noChangeAspect="1"/>
+            </wp:cNvGraphicFramePr>
+            <a:graphic xmlns:a="http://schemas.openxmlformats.org/drawingml/2006/main">
+              <a:graphicData uri="http://schemas.openxmlformats.org/drawingml/2006/picture">
+                <pic:pic xmlns:pic="http://schemas.openxmlformats.org/drawingml/2006/picture">
+                  <pic:nvPicPr>
+                    <pic:cNvPr id="0" name="collision edge3.png"/>
+                    <pic:cNvPicPr/>
+                  </pic:nvPicPr>
+                  <pic:blipFill>
+                    <a:blip r:embed="rId25">
+                      <a:extLst>
+                        <a:ext uri="{28A0092B-C50C-407E-A947-70E740481C1C}">
+                          <a14:useLocalDpi xmlns:a14="http://schemas.microsoft.com/office/drawing/2010/main" val="0"/>
+                        </a:ext>
+                      </a:extLst>
+                    </a:blip>
+                    <a:stretch>
+                      <a:fillRect/>
+                    </a:stretch>
+                  </pic:blipFill>
+                  <pic:spPr>
+                    <a:xfrm>
+                      <a:off x="0" y="0"/>
+                      <a:ext cx="1975610" cy="1800000"/>
+                    </a:xfrm>
+                    <a:prstGeom prst="rect">
+                      <a:avLst/>
+                    </a:prstGeom>
+                  </pic:spPr>
+                </pic:pic>
+              </a:graphicData>
+            </a:graphic>
+          </wp:inline>
+        </w:drawing>
+      </w:r>
+      <w:r>
+        <w:rPr>
+          <w:rFonts w:hint="eastAsia"/>
+          <w:lang w:val="tr-TR" w:eastAsia="zh-CN"/>
+        </w:rPr>
+        <w:t xml:space="preserve">      </w:t>
+      </w:r>
+      <w:r>
+        <w:rPr>
+          <w:noProof/>
+          <w:lang w:eastAsia="zh-CN"/>
+        </w:rPr>
+        <w:drawing>
+          <wp:inline distT="0" distB="0" distL="0" distR="0" wp14:anchorId="02B5CA33" wp14:editId="131AC732">
+            <wp:extent cx="1975610" cy="1800000"/>
+            <wp:effectExtent l="0" t="0" r="0" b="0"/>
+            <wp:docPr id="6" name="图片 6"/>
+            <wp:cNvGraphicFramePr>
+              <a:graphicFrameLocks xmlns:a="http://schemas.openxmlformats.org/drawingml/2006/main" noChangeAspect="1"/>
+            </wp:cNvGraphicFramePr>
+            <a:graphic xmlns:a="http://schemas.openxmlformats.org/drawingml/2006/main">
+              <a:graphicData uri="http://schemas.openxmlformats.org/drawingml/2006/picture">
+                <pic:pic xmlns:pic="http://schemas.openxmlformats.org/drawingml/2006/picture">
+                  <pic:nvPicPr>
+                    <pic:cNvPr id="0" name="collision edge4.png;.png"/>
+                    <pic:cNvPicPr/>
+                  </pic:nvPicPr>
+                  <pic:blipFill>
+                    <a:blip r:embed="rId26">
+                      <a:extLst>
+                        <a:ext uri="{28A0092B-C50C-407E-A947-70E740481C1C}">
+                          <a14:useLocalDpi xmlns:a14="http://schemas.microsoft.com/office/drawing/2010/main" val="0"/>
+                        </a:ext>
+                      </a:extLst>
+                    </a:blip>
+                    <a:stretch>
+                      <a:fillRect/>
+                    </a:stretch>
+                  </pic:blipFill>
+                  <pic:spPr>
+                    <a:xfrm>
+                      <a:off x="0" y="0"/>
+                      <a:ext cx="1975610" cy="1800000"/>
+                    </a:xfrm>
+                    <a:prstGeom prst="rect">
+                      <a:avLst/>
+                    </a:prstGeom>
+                  </pic:spPr>
+                </pic:pic>
+              </a:graphicData>
+            </a:graphic>
+          </wp:inline>
+        </w:drawing>
+      </w:r>
+    </w:p>
+    <w:p>
+      <w:pPr>
+        <w:pStyle w:val="aa"/>
+        <w:jc w:val="center"/>
+        <w:rPr>
+          <w:lang w:eastAsia="zh-CN"/>
+        </w:rPr>
+      </w:pPr>
+      <w:r>
+        <w:rPr>
+          <w:rFonts w:hint="eastAsia"/>
+          <w:lang w:eastAsia="zh-CN"/>
+        </w:rPr>
+        <w:t>图</w:t>
+      </w:r>
+      <w:r>
+        <w:rPr>
+          <w:rFonts w:hint="eastAsia"/>
+          <w:lang w:eastAsia="zh-CN"/>
+        </w:rPr>
+        <w:t xml:space="preserve"> </w:t>
+      </w:r>
+      <w:r>
+        <w:fldChar w:fldCharType="begin"/>
+      </w:r>
+      <w:r>
+        <w:rPr>
+          <w:lang w:eastAsia="zh-CN"/>
+        </w:rPr>
+        <w:instrText xml:space="preserve"> </w:instrText>
+      </w:r>
+      <w:r>
+        <w:rPr>
+          <w:rFonts w:hint="eastAsia"/>
+          <w:lang w:eastAsia="zh-CN"/>
+        </w:rPr>
+        <w:instrText xml:space="preserve">SEQ </w:instrText>
+      </w:r>
+      <w:r>
+        <w:rPr>
+          <w:rFonts w:hint="eastAsia"/>
+          <w:lang w:eastAsia="zh-CN"/>
+        </w:rPr>
+        <w:instrText>图</w:instrText>
+      </w:r>
+      <w:r>
+        <w:rPr>
+          <w:rFonts w:hint="eastAsia"/>
+          <w:lang w:eastAsia="zh-CN"/>
+        </w:rPr>
+        <w:instrText xml:space="preserve"> \* ARABIC</w:instrText>
+      </w:r>
+      <w:r>
+        <w:rPr>
+          <w:lang w:eastAsia="zh-CN"/>
+        </w:rPr>
+        <w:instrText xml:space="preserve"> </w:instrText>
+      </w:r>
+      <w:r>
+        <w:fldChar w:fldCharType="separate"/>
+      </w:r>
+      <w:r>
+        <w:rPr>
+          <w:noProof/>
+          <w:lang w:eastAsia="zh-CN"/>
+        </w:rPr>
+        <w:t>5</w:t>
+      </w:r>
+      <w:r>
+        <w:fldChar w:fldCharType="end"/>
       </w:r>
     </w:p>
     <w:p>
@@ -5918,7 +6375,6 @@
         <w:spacing w:line="320" w:lineRule="exact"/>
         <w:ind w:leftChars="300" w:left="600" w:firstLineChars="200" w:firstLine="400"/>
         <w:rPr>
-          <w:rFonts w:hint="eastAsia"/>
           <w:lang w:eastAsia="zh-CN"/>
         </w:rPr>
       </w:pPr>
@@ -5962,7 +6418,6 @@
       <w:pPr>
         <w:jc w:val="center"/>
         <w:rPr>
-          <w:rFonts w:hint="eastAsia"/>
           <w:lang w:eastAsia="zh-CN"/>
         </w:rPr>
       </w:pPr>
@@ -5971,6 +6426,7 @@
           <w:noProof/>
           <w:lang w:eastAsia="zh-CN"/>
         </w:rPr>
+        <w:lastRenderedPageBreak/>
         <w:drawing>
           <wp:inline distT="0" distB="0" distL="0" distR="0">
             <wp:extent cx="5400000" cy="4675630"/>
@@ -5987,7 +6443,7 @@
                     <pic:cNvPicPr/>
                   </pic:nvPicPr>
                   <pic:blipFill>
-                    <a:blip r:embed="rId23">
+                    <a:blip r:embed="rId27">
                       <a:extLst>
                         <a:ext uri="{28A0092B-C50C-407E-A947-70E740481C1C}">
                           <a14:useLocalDpi xmlns:a14="http://schemas.microsoft.com/office/drawing/2010/main" val="0"/>
@@ -6040,7 +6496,7 @@
         <w:spacing w:beforeLines="50" w:before="120" w:afterLines="50" w:after="120" w:line="320" w:lineRule="exact"/>
         <w:ind w:leftChars="300" w:left="600"/>
         <w:rPr>
-          <w:rFonts w:eastAsia="黑体" w:hint="eastAsia"/>
+          <w:rFonts w:eastAsia="黑体"/>
           <w:b/>
           <w:color w:val="943634" w:themeColor="accent2" w:themeShade="BF"/>
           <w:sz w:val="24"/>
@@ -6147,8 +6603,6 @@
         </w:rPr>
         <w:t>。</w:t>
       </w:r>
-      <w:bookmarkStart w:id="0" w:name="_GoBack"/>
-      <w:bookmarkEnd w:id="0"/>
     </w:p>
     <w:p>
       <w:pPr>
@@ -6174,7 +6628,6 @@
           <w:szCs w:val="22"/>
           <w:lang w:eastAsia="zh-CN"/>
         </w:rPr>
-        <w:lastRenderedPageBreak/>
         <w:t>4.1</w:t>
       </w:r>
       <w:r>
@@ -6199,6 +6652,7 @@
         </w:rPr>
         <w:t xml:space="preserve"> </w:t>
       </w:r>
+      <w:bookmarkStart w:id="0" w:name="_GoBack"/>
       <w:r>
         <w:rPr>
           <w:rFonts w:eastAsia="黑体"/>
@@ -6210,6 +6664,7 @@
         </w:rPr>
         <w:t>纸型、页边距与版式</w:t>
       </w:r>
+      <w:bookmarkEnd w:id="0"/>
     </w:p>
     <w:p>
       <w:pPr>
@@ -6729,6 +7184,7 @@
           <w:color w:val="943634" w:themeColor="accent2" w:themeShade="BF"/>
           <w:lang w:eastAsia="zh-CN"/>
         </w:rPr>
+        <w:lastRenderedPageBreak/>
         <w:t>4.2.</w:t>
       </w:r>
       <w:r>
@@ -8039,7 +8495,6 @@
         <w:rPr>
           <w:lang w:eastAsia="zh-CN"/>
         </w:rPr>
-        <w:lastRenderedPageBreak/>
         <w:t>章节标题可划分为三个级别。各个级别的标题均使用黑体</w:t>
       </w:r>
       <w:r>
@@ -8519,6 +8974,7 @@
           <w:color w:val="943634" w:themeColor="accent2" w:themeShade="BF"/>
           <w:lang w:eastAsia="zh-CN"/>
         </w:rPr>
+        <w:lastRenderedPageBreak/>
         <w:t>4.3.3</w:t>
       </w:r>
       <w:r>
@@ -9429,7 +9885,6 @@
           <w:noProof/>
           <w:lang w:eastAsia="zh-CN"/>
         </w:rPr>
-        <w:lastRenderedPageBreak/>
         <w:drawing>
           <wp:inline distT="0" distB="0" distL="0" distR="0" wp14:anchorId="70157C06" wp14:editId="0343E44D">
             <wp:extent cx="3217855" cy="2238375"/>
@@ -9448,7 +9903,7 @@
                     </pic:cNvPicPr>
                   </pic:nvPicPr>
                   <pic:blipFill>
-                    <a:blip r:embed="rId24"/>
+                    <a:blip r:embed="rId28"/>
                     <a:srcRect l="13795" t="20639" r="34613" b="21992"/>
                     <a:stretch>
                       <a:fillRect/>
@@ -9890,6 +10345,7 @@
                 <w:szCs w:val="16"/>
                 <w:lang w:eastAsia="zh-CN"/>
               </w:rPr>
+              <w:lastRenderedPageBreak/>
               <w:t>1</w:t>
             </w:r>
           </w:p>
@@ -11637,7 +12093,6 @@
           <w:szCs w:val="24"/>
           <w:lang w:eastAsia="zh-CN"/>
         </w:rPr>
-        <w:lastRenderedPageBreak/>
         <w:t>致</w:t>
       </w:r>
       <w:r>
@@ -12331,6 +12786,7 @@
           <w:szCs w:val="18"/>
           <w:lang w:eastAsia="zh-CN"/>
         </w:rPr>
+        <w:lastRenderedPageBreak/>
         <w:t>贾冬琴</w:t>
       </w:r>
       <w:r>
@@ -12921,7 +13377,7 @@
         </w:rPr>
         <w:br/>
       </w:r>
-      <w:hyperlink r:id="rId25" w:history="1">
+      <w:hyperlink r:id="rId29" w:history="1">
         <w:r>
           <w:rPr>
             <w:rStyle w:val="a3"/>
@@ -12984,7 +13440,7 @@
         </w:rPr>
         <w:t xml:space="preserve">Wikipedia (2013) Quantum Entanglement. </w:t>
       </w:r>
-      <w:hyperlink r:id="rId26" w:history="1">
+      <w:hyperlink r:id="rId30" w:history="1">
         <w:r>
           <w:rPr>
             <w:rStyle w:val="a3"/>
@@ -13064,12 +13520,12 @@
       </w:r>
     </w:p>
     <w:sectPr>
-      <w:headerReference w:type="even" r:id="rId27"/>
-      <w:headerReference w:type="default" r:id="rId28"/>
-      <w:footerReference w:type="even" r:id="rId29"/>
-      <w:footerReference w:type="default" r:id="rId30"/>
-      <w:headerReference w:type="first" r:id="rId31"/>
-      <w:footerReference w:type="first" r:id="rId32"/>
+      <w:headerReference w:type="even" r:id="rId31"/>
+      <w:headerReference w:type="default" r:id="rId32"/>
+      <w:footerReference w:type="even" r:id="rId33"/>
+      <w:footerReference w:type="default" r:id="rId34"/>
+      <w:headerReference w:type="first" r:id="rId35"/>
+      <w:footerReference w:type="first" r:id="rId36"/>
       <w:pgSz w:w="11907" w:h="16160" w:code="9"/>
       <w:pgMar w:top="1701" w:right="1134" w:bottom="1701" w:left="1134" w:header="1134" w:footer="851" w:gutter="0"/>
       <w:pgNumType w:start="1"/>
@@ -13394,7 +13850,7 @@
               <w:color w:val="000000" w:themeColor="text1"/>
               <w:lang w:val="zh-CN"/>
             </w:rPr>
-            <w:t>9</w:t>
+            <w:t>7</w:t>
           </w:r>
           <w:r>
             <w:rPr>
@@ -17229,7 +17685,7 @@
 </file>
 
 <file path=customXml/itemProps1.xml><?xml version="1.0" encoding="utf-8"?>
-<ds:datastoreItem xmlns:ds="http://schemas.openxmlformats.org/officeDocument/2006/customXml" ds:itemID="{BB424DE9-9CF5-47E4-9A5D-85451E327BF3}">
+<ds:datastoreItem xmlns:ds="http://schemas.openxmlformats.org/officeDocument/2006/customXml" ds:itemID="{14739172-80AB-4A6F-8513-9992BD4668D1}">
   <ds:schemaRefs>
     <ds:schemaRef ds:uri="http://schemas.openxmlformats.org/officeDocument/2006/bibliography"/>
   </ds:schemaRefs>

</xml_diff>